<commit_message>
update UML and document
</commit_message>
<xml_diff>
--- a/Task Management Document.docx
+++ b/Task Management Document.docx
@@ -115,6 +115,18 @@
           <w:szCs w:val="40"/>
         </w:rPr>
       </w:pPr>
+    </w:p>
+    <w:p>
+      <w:pPr>
+        <w:jc w:val="center"/>
+        <w:rPr>
+          <w:rFonts w:ascii="Aptos" w:hAnsi="Aptos"/>
+          <w:b/>
+          <w:bCs/>
+          <w:sz w:val="36"/>
+          <w:szCs w:val="40"/>
+        </w:rPr>
+      </w:pPr>
       <w:r>
         <w:rPr>
           <w:rFonts w:ascii="Aptos" w:hAnsi="Aptos"/>
@@ -210,18 +222,6 @@
         </w:rPr>
         <w:t>21</w:t>
       </w:r>
-    </w:p>
-    <w:p>
-      <w:pPr>
-        <w:jc w:val="center"/>
-        <w:rPr>
-          <w:rFonts w:ascii="Aptos" w:hAnsi="Aptos"/>
-          <w:b/>
-          <w:bCs/>
-          <w:sz w:val="36"/>
-          <w:szCs w:val="40"/>
-        </w:rPr>
-      </w:pPr>
     </w:p>
     <w:p>
       <w:pPr>
@@ -1912,7 +1912,7 @@
           </mc:Choice>
           <mc:Fallback>
             <w:pict>
-              <v:shapetype w14:anchorId="29B7FAF1" id="_x0000_t32" coordsize="21600,21600" o:spt="32" o:oned="t" path="m,l21600,21600e" filled="f">
+              <v:shapetype w14:anchorId="417EEA97" id="_x0000_t32" coordsize="21600,21600" o:spt="32" o:oned="t" path="m,l21600,21600e" filled="f">
                 <v:path arrowok="t" fillok="f" o:connecttype="none"/>
                 <o:lock v:ext="edit" shapetype="t"/>
               </v:shapetype>
@@ -2000,7 +2000,7 @@
           </mc:Choice>
           <mc:Fallback>
             <w:pict>
-              <v:oval w14:anchorId="06CB50E8" id="Oval 8" o:spid="_x0000_s1026" style="position:absolute;margin-left:316.7pt;margin-top:70.05pt;width:120.8pt;height:50.85pt;z-index:251811840;visibility:visible;mso-wrap-style:square;mso-width-percent:0;mso-height-percent:0;mso-wrap-distance-left:9pt;mso-wrap-distance-top:0;mso-wrap-distance-right:9pt;mso-wrap-distance-bottom:0;mso-position-horizontal:absolute;mso-position-horizontal-relative:text;mso-position-vertical:absolute;mso-position-vertical-relative:text;mso-width-percent:0;mso-height-percent:0;mso-width-relative:margin;mso-height-relative:margin;v-text-anchor:middle" o:gfxdata="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" filled="f" strokecolor="red" strokeweight="2.25pt">
+              <v:oval w14:anchorId="6F85E9B1" id="Oval 8" o:spid="_x0000_s1026" style="position:absolute;margin-left:316.7pt;margin-top:70.05pt;width:120.8pt;height:50.85pt;z-index:251811840;visibility:visible;mso-wrap-style:square;mso-width-percent:0;mso-height-percent:0;mso-wrap-distance-left:9pt;mso-wrap-distance-top:0;mso-wrap-distance-right:9pt;mso-wrap-distance-bottom:0;mso-position-horizontal:absolute;mso-position-horizontal-relative:text;mso-position-vertical:absolute;mso-position-vertical-relative:text;mso-width-percent:0;mso-height-percent:0;mso-width-relative:margin;mso-height-relative:margin;v-text-anchor:middle" o:gfxdata="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" filled="f" strokecolor="red" strokeweight="2.25pt">
                 <v:stroke joinstyle="miter"/>
               </v:oval>
             </w:pict>
@@ -2203,7 +2203,7 @@
           </mc:Choice>
           <mc:Fallback>
             <w:pict>
-              <v:line w14:anchorId="31E0893B" id="Straight Connector 5" o:spid="_x0000_s1026" style="position:absolute;flip:y;z-index:251810816;visibility:visible;mso-wrap-style:square;mso-width-percent:0;mso-height-percent:0;mso-wrap-distance-left:9pt;mso-wrap-distance-top:0;mso-wrap-distance-right:9pt;mso-wrap-distance-bottom:0;mso-position-horizontal:absolute;mso-position-horizontal-relative:text;mso-position-vertical:absolute;mso-position-vertical-relative:text;mso-width-percent:0;mso-height-percent:0;mso-width-relative:margin;mso-height-relative:margin" from="404.45pt,227.95pt" to="404.45pt,248.05pt" o:gfxdata="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" strokecolor="red" strokeweight="2.25pt">
+              <v:line w14:anchorId="1EBD5CB7" id="Straight Connector 5" o:spid="_x0000_s1026" style="position:absolute;flip:y;z-index:251810816;visibility:visible;mso-wrap-style:square;mso-width-percent:0;mso-height-percent:0;mso-wrap-distance-left:9pt;mso-wrap-distance-top:0;mso-wrap-distance-right:9pt;mso-wrap-distance-bottom:0;mso-position-horizontal:absolute;mso-position-horizontal-relative:text;mso-position-vertical:absolute;mso-position-vertical-relative:text;mso-width-percent:0;mso-height-percent:0;mso-width-relative:margin;mso-height-relative:margin" from="404.45pt,227.95pt" to="404.45pt,248.05pt" o:gfxdata="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" strokecolor="red" strokeweight="2.25pt">
                 <v:stroke joinstyle="miter"/>
               </v:line>
             </w:pict>
@@ -2279,7 +2279,7 @@
           </mc:Choice>
           <mc:Fallback>
             <w:pict>
-              <v:shape w14:anchorId="7F3EBD58" id="Straight Arrow Connector 81" o:spid="_x0000_s1026" type="#_x0000_t32" style="position:absolute;margin-left:263.15pt;margin-top:228.9pt;width:141.55pt;height:0;flip:x;z-index:251809792;visibility:visible;mso-wrap-style:square;mso-width-percent:0;mso-wrap-distance-left:9pt;mso-wrap-distance-top:0;mso-wrap-distance-right:9pt;mso-wrap-distance-bottom:0;mso-position-horizontal:absolute;mso-position-horizontal-relative:text;mso-position-vertical:absolute;mso-position-vertical-relative:text;mso-width-percent:0;mso-width-relative:margin" o:gfxdata="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" strokecolor="red" strokeweight="2.25pt">
+              <v:shape w14:anchorId="1276A084" id="Straight Arrow Connector 81" o:spid="_x0000_s1026" type="#_x0000_t32" style="position:absolute;margin-left:263.15pt;margin-top:228.9pt;width:141.55pt;height:0;flip:x;z-index:251809792;visibility:visible;mso-wrap-style:square;mso-width-percent:0;mso-wrap-distance-left:9pt;mso-wrap-distance-top:0;mso-wrap-distance-right:9pt;mso-wrap-distance-bottom:0;mso-position-horizontal:absolute;mso-position-horizontal-relative:text;mso-position-vertical:absolute;mso-position-vertical-relative:text;mso-width-percent:0;mso-width-relative:margin" o:gfxdata="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" strokecolor="red" strokeweight="2.25pt">
                 <v:stroke endarrow="block" joinstyle="miter"/>
               </v:shape>
             </w:pict>
@@ -11062,15 +11062,241 @@
       <w:pPr>
         <w:rPr>
           <w:rFonts w:ascii="Aptos" w:hAnsi="Aptos"/>
+          <w:sz w:val="28"/>
+          <w:szCs w:val="28"/>
+        </w:rPr>
+      </w:pPr>
+    </w:p>
+    <w:p>
+      <w:pPr>
+        <w:rPr>
+          <w:rFonts w:ascii="Aptos" w:hAnsi="Aptos"/>
+          <w:sz w:val="28"/>
+          <w:szCs w:val="28"/>
+        </w:rPr>
+      </w:pPr>
+    </w:p>
+    <w:p>
+      <w:pPr>
+        <w:rPr>
+          <w:rFonts w:ascii="Aptos" w:hAnsi="Aptos"/>
+          <w:sz w:val="28"/>
+          <w:szCs w:val="28"/>
+        </w:rPr>
+      </w:pPr>
+    </w:p>
+    <w:p>
+      <w:pPr>
+        <w:rPr>
+          <w:rFonts w:ascii="Aptos" w:hAnsi="Aptos"/>
+          <w:b/>
+          <w:bCs/>
+          <w:sz w:val="28"/>
+          <w:szCs w:val="28"/>
+        </w:rPr>
+      </w:pPr>
+      <w:r>
+        <w:rPr>
+          <w:rFonts w:ascii="Aptos" w:hAnsi="Aptos"/>
+          <w:b/>
+          <w:bCs/>
+          <w:sz w:val="28"/>
+          <w:szCs w:val="28"/>
+        </w:rPr>
+        <w:lastRenderedPageBreak/>
+        <w:t>Class diagram</w:t>
+      </w:r>
+    </w:p>
+    <w:p>
+      <w:pPr>
+        <w:rPr>
+          <w:rFonts w:ascii="Aptos" w:hAnsi="Aptos"/>
+          <w:sz w:val="28"/>
+          <w:szCs w:val="28"/>
+          <w:lang w:val="en-US"/>
+        </w:rPr>
+      </w:pPr>
+      <w:r>
+        <w:rPr>
+          <w:rFonts w:ascii="Aptos" w:hAnsi="Aptos"/>
+          <w:sz w:val="28"/>
+          <w:szCs w:val="28"/>
+          <w:lang w:val="en-US"/>
+        </w:rPr>
+        <w:t>Package Models, Interfaces and Enums</w:t>
+      </w:r>
+    </w:p>
+    <w:p>
+      <w:pPr>
+        <w:rPr>
+          <w:rFonts w:ascii="Aptos" w:hAnsi="Aptos"/>
+          <w:b/>
+          <w:bCs/>
+          <w:sz w:val="28"/>
+          <w:szCs w:val="28"/>
+        </w:rPr>
+      </w:pPr>
+      <w:r>
+        <w:rPr>
+          <w:rFonts w:ascii="Aptos" w:hAnsi="Aptos"/>
+          <w:b/>
+          <w:bCs/>
+          <w:noProof/>
+          <w:sz w:val="28"/>
+          <w:szCs w:val="28"/>
+        </w:rPr>
+        <w:drawing>
+          <wp:inline distT="0" distB="0" distL="0" distR="0" wp14:anchorId="76D27E8C" wp14:editId="044DB3F4">
+            <wp:extent cx="5943600" cy="6720840"/>
+            <wp:effectExtent l="0" t="0" r="0" b="0"/>
+            <wp:docPr id="1688254130" name="Picture 85" descr="A screenshot of a computer flowchart&#10;&#10;AI-generated content may be incorrect."/>
+            <wp:cNvGraphicFramePr>
+              <a:graphicFrameLocks xmlns:a="http://schemas.openxmlformats.org/drawingml/2006/main" noChangeAspect="1"/>
+            </wp:cNvGraphicFramePr>
+            <a:graphic xmlns:a="http://schemas.openxmlformats.org/drawingml/2006/main">
+              <a:graphicData uri="http://schemas.openxmlformats.org/drawingml/2006/picture">
+                <pic:pic xmlns:pic="http://schemas.openxmlformats.org/drawingml/2006/picture">
+                  <pic:nvPicPr>
+                    <pic:cNvPr id="1688254130" name="Picture 85" descr="A screenshot of a computer flowchart&#10;&#10;AI-generated content may be incorrect."/>
+                    <pic:cNvPicPr/>
+                  </pic:nvPicPr>
+                  <pic:blipFill>
+                    <a:blip r:embed="rId30" cstate="print">
+                      <a:extLst>
+                        <a:ext uri="{28A0092B-C50C-407E-A947-70E740481C1C}">
+                          <a14:useLocalDpi xmlns:a14="http://schemas.microsoft.com/office/drawing/2010/main" val="0"/>
+                        </a:ext>
+                      </a:extLst>
+                    </a:blip>
+                    <a:stretch>
+                      <a:fillRect/>
+                    </a:stretch>
+                  </pic:blipFill>
+                  <pic:spPr>
+                    <a:xfrm>
+                      <a:off x="0" y="0"/>
+                      <a:ext cx="5943600" cy="6720840"/>
+                    </a:xfrm>
+                    <a:prstGeom prst="rect">
+                      <a:avLst/>
+                    </a:prstGeom>
+                  </pic:spPr>
+                </pic:pic>
+              </a:graphicData>
+            </a:graphic>
+          </wp:inline>
+        </w:drawing>
+      </w:r>
+    </w:p>
+    <w:p>
+      <w:pPr>
+        <w:rPr>
+          <w:rFonts w:ascii="Aptos" w:hAnsi="Aptos"/>
+          <w:b/>
+          <w:bCs/>
+          <w:sz w:val="28"/>
+          <w:szCs w:val="28"/>
+        </w:rPr>
+      </w:pPr>
+    </w:p>
+    <w:p>
+      <w:pPr>
+        <w:rPr>
+          <w:rFonts w:ascii="Aptos" w:hAnsi="Aptos"/>
+          <w:b/>
+          <w:bCs/>
+          <w:sz w:val="28"/>
+          <w:szCs w:val="28"/>
+        </w:rPr>
+      </w:pPr>
+    </w:p>
+    <w:p>
+      <w:pPr>
+        <w:rPr>
+          <w:rFonts w:ascii="Aptos" w:hAnsi="Aptos"/>
+          <w:sz w:val="28"/>
+          <w:szCs w:val="28"/>
+        </w:rPr>
+      </w:pPr>
+      <w:r>
+        <w:rPr>
+          <w:rFonts w:ascii="Aptos" w:hAnsi="Aptos"/>
+          <w:sz w:val="28"/>
+          <w:szCs w:val="28"/>
+        </w:rPr>
+        <w:lastRenderedPageBreak/>
+        <w:t>Package Controllers</w:t>
+      </w:r>
+    </w:p>
+    <w:p>
+      <w:pPr>
+        <w:rPr>
+          <w:rFonts w:ascii="Aptos" w:hAnsi="Aptos"/>
+          <w:sz w:val="28"/>
+          <w:szCs w:val="28"/>
+        </w:rPr>
+      </w:pPr>
+      <w:r>
+        <w:rPr>
+          <w:rFonts w:ascii="Aptos" w:hAnsi="Aptos"/>
+          <w:noProof/>
+          <w:sz w:val="28"/>
+          <w:szCs w:val="28"/>
+        </w:rPr>
+        <w:drawing>
+          <wp:inline distT="0" distB="0" distL="0" distR="0" wp14:anchorId="33FD4B1E" wp14:editId="17378F93">
+            <wp:extent cx="5943600" cy="3250565"/>
+            <wp:effectExtent l="0" t="0" r="0" b="635"/>
+            <wp:docPr id="756715046" name="Picture 86" descr="A screenshot of a computer&#10;&#10;AI-generated content may be incorrect."/>
+            <wp:cNvGraphicFramePr>
+              <a:graphicFrameLocks xmlns:a="http://schemas.openxmlformats.org/drawingml/2006/main" noChangeAspect="1"/>
+            </wp:cNvGraphicFramePr>
+            <a:graphic xmlns:a="http://schemas.openxmlformats.org/drawingml/2006/main">
+              <a:graphicData uri="http://schemas.openxmlformats.org/drawingml/2006/picture">
+                <pic:pic xmlns:pic="http://schemas.openxmlformats.org/drawingml/2006/picture">
+                  <pic:nvPicPr>
+                    <pic:cNvPr id="756715046" name="Picture 86" descr="A screenshot of a computer&#10;&#10;AI-generated content may be incorrect."/>
+                    <pic:cNvPicPr/>
+                  </pic:nvPicPr>
+                  <pic:blipFill>
+                    <a:blip r:embed="rId31" cstate="print">
+                      <a:extLst>
+                        <a:ext uri="{28A0092B-C50C-407E-A947-70E740481C1C}">
+                          <a14:useLocalDpi xmlns:a14="http://schemas.microsoft.com/office/drawing/2010/main" val="0"/>
+                        </a:ext>
+                      </a:extLst>
+                    </a:blip>
+                    <a:stretch>
+                      <a:fillRect/>
+                    </a:stretch>
+                  </pic:blipFill>
+                  <pic:spPr>
+                    <a:xfrm>
+                      <a:off x="0" y="0"/>
+                      <a:ext cx="5943600" cy="3250565"/>
+                    </a:xfrm>
+                    <a:prstGeom prst="rect">
+                      <a:avLst/>
+                    </a:prstGeom>
+                  </pic:spPr>
+                </pic:pic>
+              </a:graphicData>
+            </a:graphic>
+          </wp:inline>
+        </w:drawing>
+      </w:r>
+    </w:p>
+    <w:p>
+      <w:pPr>
+        <w:rPr>
+          <w:rFonts w:ascii="Aptos" w:hAnsi="Aptos"/>
           <w:b/>
           <w:bCs/>
           <w:sz w:val="32"/>
           <w:szCs w:val="32"/>
         </w:rPr>
       </w:pPr>
-    </w:p>
-    <w:p>
-      <w:pPr>
+      <w:r>
         <w:rPr>
           <w:rFonts w:ascii="Aptos" w:hAnsi="Aptos"/>
           <w:b/>
@@ -11078,38 +11304,6 @@
           <w:sz w:val="32"/>
           <w:szCs w:val="32"/>
         </w:rPr>
-      </w:pPr>
-    </w:p>
-    <w:p>
-      <w:pPr>
-        <w:rPr>
-          <w:rFonts w:ascii="Aptos" w:hAnsi="Aptos"/>
-          <w:b/>
-          <w:bCs/>
-          <w:sz w:val="32"/>
-          <w:szCs w:val="32"/>
-        </w:rPr>
-      </w:pPr>
-    </w:p>
-    <w:p>
-      <w:pPr>
-        <w:rPr>
-          <w:rFonts w:ascii="Aptos" w:hAnsi="Aptos"/>
-          <w:b/>
-          <w:bCs/>
-          <w:sz w:val="32"/>
-          <w:szCs w:val="32"/>
-        </w:rPr>
-      </w:pPr>
-      <w:r>
-        <w:rPr>
-          <w:rFonts w:ascii="Aptos" w:hAnsi="Aptos"/>
-          <w:b/>
-          <w:bCs/>
-          <w:sz w:val="32"/>
-          <w:szCs w:val="32"/>
-        </w:rPr>
-        <w:lastRenderedPageBreak/>
         <w:t>Implementation detail</w:t>
       </w:r>
     </w:p>
@@ -11522,6 +11716,7 @@
                 <w:rFonts w:ascii="Aptos" w:hAnsi="Aptos"/>
                 <w:szCs w:val="24"/>
               </w:rPr>
+              <w:lastRenderedPageBreak/>
               <w:t xml:space="preserve">+ </w:t>
             </w:r>
             <w:r>
@@ -11963,7 +12158,6 @@
                 <w:rFonts w:ascii="Aptos" w:hAnsi="Aptos"/>
                 <w:szCs w:val="24"/>
               </w:rPr>
-              <w:lastRenderedPageBreak/>
               <w:t xml:space="preserve">+ </w:t>
             </w:r>
             <w:r>
@@ -12589,6 +12783,7 @@
                 <w:rFonts w:ascii="Aptos" w:hAnsi="Aptos"/>
                 <w:szCs w:val="24"/>
               </w:rPr>
+              <w:lastRenderedPageBreak/>
               <w:t xml:space="preserve">+ </w:t>
             </w:r>
             <w:r>
@@ -13061,7 +13256,6 @@
           <w:sz w:val="28"/>
           <w:szCs w:val="28"/>
         </w:rPr>
-        <w:lastRenderedPageBreak/>
         <w:t>1.</w:t>
       </w:r>
       <w:r>
@@ -13710,6 +13904,7 @@
                 <w:rFonts w:ascii="Aptos" w:hAnsi="Aptos"/>
                 <w:szCs w:val="24"/>
               </w:rPr>
+              <w:lastRenderedPageBreak/>
               <w:t xml:space="preserve">+ </w:t>
             </w:r>
             <w:r>
@@ -14200,7 +14395,6 @@
                 <w:rFonts w:ascii="Aptos" w:hAnsi="Aptos"/>
                 <w:szCs w:val="24"/>
               </w:rPr>
-              <w:lastRenderedPageBreak/>
               <w:t xml:space="preserve">+ </w:t>
             </w:r>
             <w:r>
@@ -14891,6 +15085,7 @@
                 <w:rFonts w:ascii="Aptos" w:hAnsi="Aptos"/>
                 <w:szCs w:val="24"/>
               </w:rPr>
+              <w:lastRenderedPageBreak/>
               <w:t xml:space="preserve">+ </w:t>
             </w:r>
             <w:r>
@@ -15297,7 +15492,6 @@
           <w:sz w:val="28"/>
           <w:szCs w:val="28"/>
         </w:rPr>
-        <w:lastRenderedPageBreak/>
         <w:t>1.7 class PersonalCard extends Card</w:t>
       </w:r>
     </w:p>
@@ -15968,6 +16162,7 @@
           <w:sz w:val="28"/>
           <w:szCs w:val="28"/>
         </w:rPr>
+        <w:lastRenderedPageBreak/>
         <w:t>1.8 class TeamCard extends Card</w:t>
       </w:r>
     </w:p>
@@ -16511,7 +16706,6 @@
                 <w:rFonts w:ascii="Aptos" w:hAnsi="Aptos"/>
                 <w:szCs w:val="24"/>
               </w:rPr>
-              <w:lastRenderedPageBreak/>
               <w:t>Team</w:t>
             </w:r>
             <w:r>
@@ -16555,7 +16749,6 @@
                 <w:rFonts w:ascii="Aptos" w:hAnsi="Aptos"/>
                 <w:szCs w:val="24"/>
               </w:rPr>
-              <w:lastRenderedPageBreak/>
               <w:t xml:space="preserve">+ </w:t>
             </w:r>
             <w:r>
@@ -17626,7 +17819,6 @@
                 <w:rFonts w:ascii="Aptos" w:hAnsi="Aptos"/>
                 <w:szCs w:val="24"/>
               </w:rPr>
-              <w:lastRenderedPageBreak/>
               <w:t>getters and setters for all</w:t>
             </w:r>
             <w:r>
@@ -18236,6 +18428,7 @@
                 <w:rFonts w:ascii="Aptos" w:hAnsi="Aptos"/>
                 <w:szCs w:val="24"/>
               </w:rPr>
+              <w:lastRenderedPageBreak/>
               <w:t>Personal</w:t>
             </w:r>
           </w:p>
@@ -18569,7 +18762,6 @@
           <w:sz w:val="28"/>
           <w:szCs w:val="28"/>
         </w:rPr>
-        <w:lastRenderedPageBreak/>
         <w:t>2.4 enum RoleMember</w:t>
       </w:r>
     </w:p>
@@ -19098,6 +19290,7 @@
           <w:sz w:val="28"/>
           <w:szCs w:val="28"/>
         </w:rPr>
+        <w:lastRenderedPageBreak/>
         <w:t>4.Package controllers</w:t>
       </w:r>
     </w:p>
@@ -19629,7 +19822,6 @@
                 <w:rFonts w:ascii="Aptos" w:hAnsi="Aptos"/>
                 <w:szCs w:val="24"/>
               </w:rPr>
-              <w:lastRenderedPageBreak/>
               <w:t xml:space="preserve">+ </w:t>
             </w:r>
             <w:r>
@@ -20274,6 +20466,7 @@
           <w:szCs w:val="28"/>
           <w:lang w:val="en-US"/>
         </w:rPr>
+        <w:lastRenderedPageBreak/>
         <w:t>4.2.1 Fields</w:t>
       </w:r>
     </w:p>
@@ -20775,7 +20968,6 @@
                 <w:szCs w:val="24"/>
                 <w:lang w:val="en-US"/>
               </w:rPr>
-              <w:lastRenderedPageBreak/>
               <w:t xml:space="preserve">- </w:t>
             </w:r>
             <w:r>
@@ -21455,6 +21647,7 @@
                 <w:szCs w:val="24"/>
                 <w:lang w:val="en-US"/>
               </w:rPr>
+              <w:lastRenderedPageBreak/>
               <w:t xml:space="preserve">- </w:t>
             </w:r>
             <w:r>
@@ -21923,7 +22116,6 @@
                 <w:szCs w:val="24"/>
                 <w:lang w:val="en-US"/>
               </w:rPr>
-              <w:lastRenderedPageBreak/>
               <w:t>- @FXML TextField titleArea</w:t>
             </w:r>
           </w:p>
@@ -22768,6 +22960,7 @@
                 <w:rFonts w:ascii="Aptos" w:hAnsi="Aptos"/>
                 <w:szCs w:val="24"/>
               </w:rPr>
+              <w:lastRenderedPageBreak/>
               <w:t xml:space="preserve">+ </w:t>
             </w:r>
             <w:r>
@@ -23286,7 +23479,6 @@
                 <w:szCs w:val="24"/>
                 <w:lang w:val="en-US"/>
               </w:rPr>
-              <w:lastRenderedPageBreak/>
               <w:t>- @FXML VBox addCardDetail</w:t>
             </w:r>
           </w:p>
@@ -24097,6 +24289,7 @@
           <w:szCs w:val="28"/>
           <w:lang w:val="en-US"/>
         </w:rPr>
+        <w:lastRenderedPageBreak/>
         <w:t>4.6.1 Fields</w:t>
       </w:r>
     </w:p>
@@ -24673,7 +24866,6 @@
                 <w:rFonts w:ascii="Aptos" w:hAnsi="Aptos"/>
                 <w:szCs w:val="24"/>
               </w:rPr>
-              <w:lastRenderedPageBreak/>
               <w:t xml:space="preserve">+ </w:t>
             </w:r>
             <w:r>
@@ -25505,6 +25697,7 @@
                 <w:szCs w:val="24"/>
                 <w:lang w:val="en-US"/>
               </w:rPr>
+              <w:lastRenderedPageBreak/>
               <w:t>- @FXML Label title</w:t>
             </w:r>
           </w:p>
@@ -25974,7 +26167,6 @@
                 <w:rFonts w:ascii="Aptos" w:hAnsi="Aptos"/>
                 <w:szCs w:val="24"/>
               </w:rPr>
-              <w:lastRenderedPageBreak/>
               <w:t xml:space="preserve">+ </w:t>
             </w:r>
             <w:r>
@@ -26803,6 +26995,7 @@
                 <w:rFonts w:ascii="Aptos" w:hAnsi="Aptos"/>
                 <w:szCs w:val="24"/>
               </w:rPr>
+              <w:lastRenderedPageBreak/>
               <w:t xml:space="preserve">+ </w:t>
             </w:r>
             <w:r>
@@ -27144,7 +27337,6 @@
                 <w:szCs w:val="24"/>
                 <w:lang w:val="en-US"/>
               </w:rPr>
-              <w:lastRenderedPageBreak/>
               <w:t xml:space="preserve">- </w:t>
             </w:r>
             <w:proofErr w:type="spellStart"/>
@@ -27849,6 +28041,7 @@
                 <w:rFonts w:ascii="Aptos" w:hAnsi="Aptos"/>
                 <w:szCs w:val="24"/>
               </w:rPr>
+              <w:lastRenderedPageBreak/>
               <w:t xml:space="preserve">+ </w:t>
             </w:r>
             <w:r>
@@ -28166,7 +28359,6 @@
                 <w:rFonts w:ascii="Aptos" w:hAnsi="Aptos"/>
                 <w:szCs w:val="24"/>
               </w:rPr>
-              <w:lastRenderedPageBreak/>
               <w:t xml:space="preserve">+ </w:t>
             </w:r>
             <w:r>
@@ -29044,6 +29236,7 @@
                 <w:szCs w:val="24"/>
                 <w:lang w:val="en-US"/>
               </w:rPr>
+              <w:lastRenderedPageBreak/>
               <w:t>- @FXML Button selectButton</w:t>
             </w:r>
           </w:p>
@@ -29438,7 +29631,6 @@
                 <w:rFonts w:ascii="Aptos" w:hAnsi="Aptos"/>
                 <w:szCs w:val="24"/>
               </w:rPr>
-              <w:lastRenderedPageBreak/>
               <w:t xml:space="preserve">+ </w:t>
             </w:r>
             <w:r>
@@ -30151,7 +30343,15 @@
                 <w:rFonts w:ascii="Aptos" w:hAnsi="Aptos"/>
                 <w:szCs w:val="24"/>
               </w:rPr>
-              <w:t>label, labelGUI,modalPopupLabelUIOwner, modalPopupCardUIOwner, modalPopupSelectLabelUI and labelPopupMode</w:t>
+              <w:t xml:space="preserve">label, labelGUI,modalPopupLabelUIOwner, modalPopupCardUIOwner, </w:t>
+            </w:r>
+            <w:r>
+              <w:rPr>
+                <w:rFonts w:ascii="Aptos" w:hAnsi="Aptos"/>
+                <w:szCs w:val="24"/>
+              </w:rPr>
+              <w:lastRenderedPageBreak/>
+              <w:t>modalPopupSelectLabelUI and labelPopupMode</w:t>
             </w:r>
           </w:p>
         </w:tc>
@@ -30583,7 +30783,6 @@
                 <w:szCs w:val="24"/>
                 <w:lang w:val="en-US"/>
               </w:rPr>
-              <w:lastRenderedPageBreak/>
               <w:t>- @FXML TextArea descriptionDetail</w:t>
             </w:r>
           </w:p>
@@ -31562,6 +31761,7 @@
                 <w:szCs w:val="24"/>
                 <w:lang w:val="en-US"/>
               </w:rPr>
+              <w:lastRenderedPageBreak/>
               <w:t>- @FXML Label memberCount</w:t>
             </w:r>
           </w:p>
@@ -32066,6 +32266,566 @@
                 <w:szCs w:val="24"/>
                 <w:lang w:val="en-US"/>
               </w:rPr>
+              <w:t xml:space="preserve">- </w:t>
+            </w:r>
+            <w:r>
+              <w:rPr>
+                <w:rFonts w:ascii="Aptos" w:hAnsi="Aptos"/>
+                <w:szCs w:val="24"/>
+                <w:lang w:val="en-US"/>
+              </w:rPr>
+              <w:t>void updateGUILabel()</w:t>
+            </w:r>
+          </w:p>
+        </w:tc>
+        <w:tc>
+          <w:tcPr>
+            <w:tcW w:w="4393" w:type="dxa"/>
+          </w:tcPr>
+          <w:p>
+            <w:pPr>
+              <w:rPr>
+                <w:rFonts w:ascii="Aptos" w:hAnsi="Aptos"/>
+                <w:szCs w:val="24"/>
+                <w:lang w:val="en-US"/>
+              </w:rPr>
+            </w:pPr>
+            <w:r>
+              <w:rPr>
+                <w:rFonts w:ascii="Aptos" w:hAnsi="Aptos"/>
+                <w:szCs w:val="24"/>
+                <w:lang w:val="en-US"/>
+              </w:rPr>
+              <w:t>If cardOwner is personalCard add label to labelContainer</w:t>
+            </w:r>
+          </w:p>
+        </w:tc>
+      </w:tr>
+      <w:tr>
+        <w:tc>
+          <w:tcPr>
+            <w:tcW w:w="4957" w:type="dxa"/>
+          </w:tcPr>
+          <w:p>
+            <w:pPr>
+              <w:rPr>
+                <w:rFonts w:ascii="Aptos" w:hAnsi="Aptos"/>
+                <w:szCs w:val="24"/>
+                <w:lang w:val="en-US"/>
+              </w:rPr>
+            </w:pPr>
+            <w:r>
+              <w:rPr>
+                <w:rFonts w:ascii="Aptos" w:hAnsi="Aptos"/>
+                <w:szCs w:val="24"/>
+                <w:lang w:val="en-US"/>
+              </w:rPr>
+              <w:t xml:space="preserve">- </w:t>
+            </w:r>
+            <w:r>
+              <w:rPr>
+                <w:rFonts w:ascii="Aptos" w:hAnsi="Aptos"/>
+                <w:szCs w:val="24"/>
+                <w:lang w:val="en-US"/>
+              </w:rPr>
+              <w:t>voi</w:t>
+            </w:r>
+            <w:r>
+              <w:rPr>
+                <w:rFonts w:ascii="Aptos" w:hAnsi="Aptos"/>
+                <w:szCs w:val="24"/>
+                <w:lang w:val="en-US"/>
+              </w:rPr>
+              <w:t xml:space="preserve">d </w:t>
+            </w:r>
+            <w:r>
+              <w:rPr>
+                <w:rFonts w:ascii="Aptos" w:hAnsi="Aptos"/>
+                <w:szCs w:val="24"/>
+                <w:lang w:val="en-US"/>
+              </w:rPr>
+              <w:t>updateGUIChecklist</w:t>
+            </w:r>
+          </w:p>
+          <w:p>
+            <w:pPr>
+              <w:rPr>
+                <w:rFonts w:ascii="Aptos" w:hAnsi="Aptos"/>
+                <w:szCs w:val="24"/>
+                <w:lang w:val="en-US"/>
+              </w:rPr>
+            </w:pPr>
+            <w:r>
+              <w:rPr>
+                <w:rFonts w:ascii="Aptos" w:hAnsi="Aptos"/>
+                <w:szCs w:val="24"/>
+                <w:lang w:val="en-US"/>
+              </w:rPr>
+              <w:t>(CheckListViewMode checkListViewMode)</w:t>
+            </w:r>
+          </w:p>
+        </w:tc>
+        <w:tc>
+          <w:tcPr>
+            <w:tcW w:w="4393" w:type="dxa"/>
+          </w:tcPr>
+          <w:p>
+            <w:pPr>
+              <w:rPr>
+                <w:rFonts w:ascii="Aptos" w:hAnsi="Aptos"/>
+                <w:szCs w:val="24"/>
+                <w:lang w:val="en-US"/>
+              </w:rPr>
+            </w:pPr>
+            <w:r>
+              <w:rPr>
+                <w:rFonts w:ascii="Aptos" w:hAnsi="Aptos"/>
+                <w:szCs w:val="24"/>
+                <w:lang w:val="en-US"/>
+              </w:rPr>
+              <w:t>Add CheckBox using field from checklist in cardOwner and add to checkListContainer and show closeButton only when checkListViewMode is Edit then update checkListPercentage</w:t>
+            </w:r>
+          </w:p>
+        </w:tc>
+      </w:tr>
+      <w:tr>
+        <w:tc>
+          <w:tcPr>
+            <w:tcW w:w="4957" w:type="dxa"/>
+          </w:tcPr>
+          <w:p>
+            <w:pPr>
+              <w:rPr>
+                <w:rFonts w:ascii="Aptos" w:hAnsi="Aptos"/>
+                <w:szCs w:val="24"/>
+                <w:lang w:val="en-US"/>
+              </w:rPr>
+            </w:pPr>
+            <w:r>
+              <w:rPr>
+                <w:rFonts w:ascii="Aptos" w:hAnsi="Aptos"/>
+                <w:szCs w:val="24"/>
+                <w:lang w:val="en-US"/>
+              </w:rPr>
+              <w:t xml:space="preserve">- </w:t>
+            </w:r>
+            <w:r>
+              <w:rPr>
+                <w:rFonts w:ascii="Aptos" w:hAnsi="Aptos"/>
+                <w:szCs w:val="24"/>
+                <w:lang w:val="en-US"/>
+              </w:rPr>
+              <w:t>void updateGUIMember()</w:t>
+            </w:r>
+          </w:p>
+        </w:tc>
+        <w:tc>
+          <w:tcPr>
+            <w:tcW w:w="4393" w:type="dxa"/>
+          </w:tcPr>
+          <w:p>
+            <w:pPr>
+              <w:rPr>
+                <w:rFonts w:ascii="Aptos" w:hAnsi="Aptos"/>
+                <w:szCs w:val="24"/>
+                <w:lang w:val="en-US"/>
+              </w:rPr>
+            </w:pPr>
+            <w:r>
+              <w:rPr>
+                <w:rFonts w:ascii="Aptos" w:hAnsi="Aptos"/>
+                <w:szCs w:val="24"/>
+                <w:lang w:val="en-US"/>
+              </w:rPr>
+              <w:t>If cardOwner is teamCard add member to memberContainer</w:t>
+            </w:r>
+          </w:p>
+        </w:tc>
+      </w:tr>
+      <w:tr>
+        <w:tc>
+          <w:tcPr>
+            <w:tcW w:w="4957" w:type="dxa"/>
+          </w:tcPr>
+          <w:p>
+            <w:pPr>
+              <w:rPr>
+                <w:rFonts w:ascii="Aptos" w:hAnsi="Aptos"/>
+                <w:szCs w:val="24"/>
+                <w:lang w:val="en-US"/>
+              </w:rPr>
+            </w:pPr>
+            <w:r>
+              <w:rPr>
+                <w:rFonts w:ascii="Aptos" w:hAnsi="Aptos"/>
+                <w:szCs w:val="24"/>
+                <w:lang w:val="en-US"/>
+              </w:rPr>
+              <w:t xml:space="preserve">- </w:t>
+            </w:r>
+            <w:r>
+              <w:rPr>
+                <w:rFonts w:ascii="Aptos" w:hAnsi="Aptos"/>
+                <w:szCs w:val="24"/>
+                <w:lang w:val="en-US"/>
+              </w:rPr>
+              <w:t>void handleShowEditMemberPopup()</w:t>
+            </w:r>
+          </w:p>
+        </w:tc>
+        <w:tc>
+          <w:tcPr>
+            <w:tcW w:w="4393" w:type="dxa"/>
+          </w:tcPr>
+          <w:p>
+            <w:pPr>
+              <w:rPr>
+                <w:rFonts w:ascii="Aptos" w:hAnsi="Aptos"/>
+                <w:szCs w:val="24"/>
+                <w:lang w:val="en-US"/>
+              </w:rPr>
+            </w:pPr>
+            <w:r>
+              <w:rPr>
+                <w:rFonts w:ascii="Aptos" w:hAnsi="Aptos"/>
+                <w:szCs w:val="24"/>
+                <w:lang w:val="en-US"/>
+              </w:rPr>
+              <w:t xml:space="preserve">If cardOwner is teamCard then show </w:t>
+            </w:r>
+            <w:r>
+              <w:rPr>
+                <w:rFonts w:ascii="Aptos" w:hAnsi="Aptos"/>
+                <w:szCs w:val="24"/>
+                <w:lang w:val="en-US"/>
+              </w:rPr>
+              <w:t>the ModalPopupSelect</w:t>
+            </w:r>
+            <w:r>
+              <w:rPr>
+                <w:rFonts w:ascii="Aptos" w:hAnsi="Aptos"/>
+                <w:szCs w:val="24"/>
+                <w:lang w:val="en-US"/>
+              </w:rPr>
+              <w:t>Member</w:t>
+            </w:r>
+            <w:r>
+              <w:rPr>
+                <w:rFonts w:ascii="Aptos" w:hAnsi="Aptos"/>
+                <w:szCs w:val="24"/>
+                <w:lang w:val="en-US"/>
+              </w:rPr>
+              <w:t>UI of this cardOwner</w:t>
+            </w:r>
+          </w:p>
+        </w:tc>
+      </w:tr>
+      <w:tr>
+        <w:tc>
+          <w:tcPr>
+            <w:tcW w:w="4957" w:type="dxa"/>
+          </w:tcPr>
+          <w:p>
+            <w:pPr>
+              <w:rPr>
+                <w:rFonts w:ascii="Aptos" w:hAnsi="Aptos"/>
+                <w:szCs w:val="24"/>
+                <w:lang w:val="en-US"/>
+              </w:rPr>
+            </w:pPr>
+            <w:r>
+              <w:rPr>
+                <w:rFonts w:ascii="Aptos" w:hAnsi="Aptos"/>
+                <w:szCs w:val="24"/>
+                <w:lang w:val="en-US"/>
+              </w:rPr>
+              <w:t xml:space="preserve">- </w:t>
+            </w:r>
+            <w:r>
+              <w:rPr>
+                <w:rFonts w:ascii="Aptos" w:hAnsi="Aptos"/>
+                <w:szCs w:val="24"/>
+                <w:lang w:val="en-US"/>
+              </w:rPr>
+              <w:t>void handleShowEditLabelPopup()</w:t>
+            </w:r>
+          </w:p>
+        </w:tc>
+        <w:tc>
+          <w:tcPr>
+            <w:tcW w:w="4393" w:type="dxa"/>
+          </w:tcPr>
+          <w:p>
+            <w:pPr>
+              <w:rPr>
+                <w:rFonts w:ascii="Aptos" w:hAnsi="Aptos"/>
+                <w:szCs w:val="24"/>
+                <w:lang w:val="en-US"/>
+              </w:rPr>
+            </w:pPr>
+            <w:r>
+              <w:rPr>
+                <w:rFonts w:ascii="Aptos" w:hAnsi="Aptos"/>
+                <w:szCs w:val="24"/>
+                <w:lang w:val="en-US"/>
+              </w:rPr>
+              <w:t xml:space="preserve">If cardOwner is personalCard then show </w:t>
+            </w:r>
+            <w:r>
+              <w:rPr>
+                <w:rFonts w:ascii="Aptos" w:hAnsi="Aptos"/>
+                <w:szCs w:val="24"/>
+                <w:lang w:val="en-US"/>
+              </w:rPr>
+              <w:t>the ModalPopupSelect</w:t>
+            </w:r>
+            <w:r>
+              <w:rPr>
+                <w:rFonts w:ascii="Aptos" w:hAnsi="Aptos"/>
+                <w:szCs w:val="24"/>
+                <w:lang w:val="en-US"/>
+              </w:rPr>
+              <w:t>Label</w:t>
+            </w:r>
+            <w:r>
+              <w:rPr>
+                <w:rFonts w:ascii="Aptos" w:hAnsi="Aptos"/>
+                <w:szCs w:val="24"/>
+                <w:lang w:val="en-US"/>
+              </w:rPr>
+              <w:t>UI of this cardOwner</w:t>
+            </w:r>
+          </w:p>
+        </w:tc>
+      </w:tr>
+      <w:tr>
+        <w:tc>
+          <w:tcPr>
+            <w:tcW w:w="4957" w:type="dxa"/>
+          </w:tcPr>
+          <w:p>
+            <w:pPr>
+              <w:rPr>
+                <w:rFonts w:ascii="Aptos" w:hAnsi="Aptos"/>
+                <w:szCs w:val="24"/>
+                <w:lang w:val="en-US"/>
+              </w:rPr>
+            </w:pPr>
+            <w:r>
+              <w:rPr>
+                <w:rFonts w:ascii="Aptos" w:hAnsi="Aptos"/>
+                <w:szCs w:val="24"/>
+                <w:lang w:val="en-US"/>
+              </w:rPr>
+              <w:t>- void handleSaveDate()</w:t>
+            </w:r>
+          </w:p>
+        </w:tc>
+        <w:tc>
+          <w:tcPr>
+            <w:tcW w:w="4393" w:type="dxa"/>
+          </w:tcPr>
+          <w:p>
+            <w:pPr>
+              <w:rPr>
+                <w:rFonts w:ascii="Aptos" w:hAnsi="Aptos"/>
+                <w:szCs w:val="24"/>
+              </w:rPr>
+            </w:pPr>
+            <w:r>
+              <w:rPr>
+                <w:rFonts w:ascii="Aptos" w:hAnsi="Aptos"/>
+                <w:szCs w:val="24"/>
+                <w:lang w:val="en-US"/>
+              </w:rPr>
+              <w:t xml:space="preserve">Set cardOwner’s date using value from datePicker and updateGUI </w:t>
+            </w:r>
+            <w:r>
+              <w:rPr>
+                <w:rFonts w:ascii="Aptos" w:hAnsi="Aptos"/>
+                <w:szCs w:val="24"/>
+              </w:rPr>
+              <w:t xml:space="preserve">objects that use this data then call </w:t>
+            </w:r>
+          </w:p>
+          <w:p>
+            <w:pPr>
+              <w:rPr>
+                <w:rFonts w:ascii="Aptos" w:hAnsi="Aptos"/>
+                <w:szCs w:val="24"/>
+              </w:rPr>
+            </w:pPr>
+            <w:r>
+              <w:rPr>
+                <w:rFonts w:ascii="Aptos" w:hAnsi="Aptos"/>
+                <w:szCs w:val="24"/>
+              </w:rPr>
+              <w:t xml:space="preserve">- </w:t>
+            </w:r>
+            <w:r>
+              <w:rPr>
+                <w:rFonts w:ascii="Aptos" w:hAnsi="Aptos"/>
+                <w:szCs w:val="24"/>
+              </w:rPr>
+              <w:t>handleHideSaveDescriptionButton</w:t>
+            </w:r>
+          </w:p>
+          <w:p>
+            <w:pPr>
+              <w:rPr>
+                <w:rFonts w:ascii="Aptos" w:hAnsi="Aptos"/>
+                <w:szCs w:val="24"/>
+                <w:lang w:val="en-US"/>
+              </w:rPr>
+            </w:pPr>
+            <w:r>
+              <w:rPr>
+                <w:rFonts w:ascii="Aptos" w:hAnsi="Aptos"/>
+                <w:szCs w:val="24"/>
+                <w:lang w:val="en-US"/>
+              </w:rPr>
+              <w:t xml:space="preserve">- </w:t>
+            </w:r>
+            <w:r>
+              <w:rPr>
+                <w:rFonts w:ascii="Aptos" w:hAnsi="Aptos"/>
+                <w:szCs w:val="24"/>
+                <w:lang w:val="en-US"/>
+              </w:rPr>
+              <w:t>handleHideSaveDateButton</w:t>
+            </w:r>
+            <w:r>
+              <w:rPr>
+                <w:rFonts w:ascii="Aptos" w:hAnsi="Aptos"/>
+                <w:szCs w:val="24"/>
+                <w:lang w:val="en-US"/>
+              </w:rPr>
+              <w:t xml:space="preserve"> </w:t>
+            </w:r>
+          </w:p>
+          <w:p>
+            <w:pPr>
+              <w:rPr>
+                <w:rFonts w:ascii="Aptos" w:hAnsi="Aptos"/>
+                <w:szCs w:val="24"/>
+                <w:lang w:val="en-US"/>
+              </w:rPr>
+            </w:pPr>
+            <w:r>
+              <w:rPr>
+                <w:rFonts w:ascii="Aptos" w:hAnsi="Aptos"/>
+                <w:szCs w:val="24"/>
+                <w:lang w:val="en-US"/>
+              </w:rPr>
+              <w:t xml:space="preserve">- </w:t>
+            </w:r>
+            <w:r>
+              <w:rPr>
+                <w:rFonts w:ascii="Aptos" w:hAnsi="Aptos"/>
+                <w:szCs w:val="24"/>
+                <w:lang w:val="en-US"/>
+              </w:rPr>
+              <w:t>handle</w:t>
+            </w:r>
+            <w:r>
+              <w:rPr>
+                <w:rFonts w:ascii="Aptos" w:hAnsi="Aptos"/>
+                <w:szCs w:val="24"/>
+                <w:lang w:val="en-US"/>
+              </w:rPr>
+              <w:t>Show</w:t>
+            </w:r>
+            <w:r>
+              <w:rPr>
+                <w:rFonts w:ascii="Aptos" w:hAnsi="Aptos"/>
+                <w:szCs w:val="24"/>
+                <w:lang w:val="en-US"/>
+              </w:rPr>
+              <w:t>EditDescriptionButton</w:t>
+            </w:r>
+          </w:p>
+        </w:tc>
+      </w:tr>
+      <w:tr>
+        <w:tc>
+          <w:tcPr>
+            <w:tcW w:w="4957" w:type="dxa"/>
+          </w:tcPr>
+          <w:p>
+            <w:pPr>
+              <w:rPr>
+                <w:rFonts w:ascii="Aptos" w:hAnsi="Aptos"/>
+                <w:szCs w:val="24"/>
+                <w:lang w:val="en-US"/>
+              </w:rPr>
+            </w:pPr>
+            <w:r>
+              <w:rPr>
+                <w:rFonts w:ascii="Aptos" w:hAnsi="Aptos"/>
+                <w:szCs w:val="24"/>
+                <w:lang w:val="en-US"/>
+              </w:rPr>
+              <w:t>- void handleCancelEditDateMode()</w:t>
+            </w:r>
+          </w:p>
+        </w:tc>
+        <w:tc>
+          <w:tcPr>
+            <w:tcW w:w="4393" w:type="dxa"/>
+          </w:tcPr>
+          <w:p>
+            <w:pPr>
+              <w:rPr>
+                <w:rFonts w:ascii="Aptos" w:hAnsi="Aptos"/>
+                <w:szCs w:val="24"/>
+                <w:lang w:val="en-US"/>
+              </w:rPr>
+            </w:pPr>
+            <w:r>
+              <w:rPr>
+                <w:rFonts w:ascii="Aptos" w:hAnsi="Aptos"/>
+                <w:szCs w:val="24"/>
+                <w:lang w:val="en-US"/>
+              </w:rPr>
+              <w:t xml:space="preserve">Set editable of descriptionDetail to false then updateGUI and call </w:t>
+            </w:r>
+          </w:p>
+          <w:p>
+            <w:pPr>
+              <w:rPr>
+                <w:rFonts w:ascii="Aptos" w:hAnsi="Aptos"/>
+                <w:szCs w:val="24"/>
+              </w:rPr>
+            </w:pPr>
+            <w:r>
+              <w:rPr>
+                <w:rFonts w:ascii="Aptos" w:hAnsi="Aptos"/>
+                <w:szCs w:val="24"/>
+                <w:lang w:val="en-US"/>
+              </w:rPr>
+              <w:t xml:space="preserve">- </w:t>
+            </w:r>
+            <w:r>
+              <w:rPr>
+                <w:rFonts w:ascii="Aptos" w:hAnsi="Aptos"/>
+                <w:szCs w:val="24"/>
+              </w:rPr>
+              <w:t>handleHideSaveDescriptionButton</w:t>
+            </w:r>
+          </w:p>
+          <w:p>
+            <w:pPr>
+              <w:rPr>
+                <w:rFonts w:ascii="Aptos" w:hAnsi="Aptos"/>
+                <w:szCs w:val="24"/>
+                <w:lang w:val="en-US"/>
+              </w:rPr>
+            </w:pPr>
+            <w:r>
+              <w:rPr>
+                <w:rFonts w:ascii="Aptos" w:hAnsi="Aptos"/>
+                <w:szCs w:val="24"/>
+              </w:rPr>
               <w:lastRenderedPageBreak/>
               <w:t xml:space="preserve">- </w:t>
             </w:r>
@@ -32075,29 +32835,48 @@
                 <w:szCs w:val="24"/>
                 <w:lang w:val="en-US"/>
               </w:rPr>
-              <w:t>void updateGUILabel()</w:t>
-            </w:r>
-          </w:p>
-        </w:tc>
-        <w:tc>
-          <w:tcPr>
-            <w:tcW w:w="4393" w:type="dxa"/>
-          </w:tcPr>
-          <w:p>
-            <w:pPr>
-              <w:rPr>
-                <w:rFonts w:ascii="Aptos" w:hAnsi="Aptos"/>
-                <w:szCs w:val="24"/>
-                <w:lang w:val="en-US"/>
-              </w:rPr>
-            </w:pPr>
-            <w:r>
-              <w:rPr>
-                <w:rFonts w:ascii="Aptos" w:hAnsi="Aptos"/>
-                <w:szCs w:val="24"/>
-                <w:lang w:val="en-US"/>
-              </w:rPr>
-              <w:t>If cardOwner is personalCard add label to labelContainer</w:t>
+              <w:t>handleHideSaveDateButton</w:t>
+            </w:r>
+          </w:p>
+          <w:p>
+            <w:pPr>
+              <w:rPr>
+                <w:rFonts w:ascii="Aptos" w:hAnsi="Aptos"/>
+                <w:szCs w:val="24"/>
+                <w:lang w:val="en-US"/>
+              </w:rPr>
+            </w:pPr>
+            <w:r>
+              <w:rPr>
+                <w:rFonts w:ascii="Aptos" w:hAnsi="Aptos"/>
+                <w:szCs w:val="24"/>
+                <w:lang w:val="en-US"/>
+              </w:rPr>
+              <w:t xml:space="preserve">- </w:t>
+            </w:r>
+            <w:r>
+              <w:rPr>
+                <w:rFonts w:ascii="Aptos" w:hAnsi="Aptos"/>
+                <w:szCs w:val="24"/>
+                <w:lang w:val="en-US"/>
+              </w:rPr>
+              <w:t>handle</w:t>
+            </w:r>
+            <w:r>
+              <w:rPr>
+                <w:rFonts w:ascii="Aptos" w:hAnsi="Aptos"/>
+                <w:szCs w:val="24"/>
+                <w:lang w:val="en-US"/>
+              </w:rPr>
+              <w:t>Show</w:t>
+            </w:r>
+            <w:r>
+              <w:rPr>
+                <w:rFonts w:ascii="Aptos" w:hAnsi="Aptos"/>
+                <w:szCs w:val="24"/>
+                <w:lang w:val="en-US"/>
+              </w:rPr>
+              <w:t>EditDescriptionButton</w:t>
             </w:r>
           </w:p>
         </w:tc>
@@ -32121,6 +32900,46 @@
                 <w:szCs w:val="24"/>
                 <w:lang w:val="en-US"/>
               </w:rPr>
+              <w:lastRenderedPageBreak/>
+              <w:t>- void handleEditDate()</w:t>
+            </w:r>
+          </w:p>
+        </w:tc>
+        <w:tc>
+          <w:tcPr>
+            <w:tcW w:w="4393" w:type="dxa"/>
+          </w:tcPr>
+          <w:p>
+            <w:pPr>
+              <w:rPr>
+                <w:rFonts w:ascii="Aptos" w:hAnsi="Aptos"/>
+                <w:szCs w:val="24"/>
+                <w:lang w:val="en-US"/>
+              </w:rPr>
+            </w:pPr>
+            <w:r>
+              <w:rPr>
+                <w:rFonts w:ascii="Aptos" w:hAnsi="Aptos"/>
+                <w:szCs w:val="24"/>
+                <w:lang w:val="en-US"/>
+              </w:rPr>
+              <w:t>Disable datePicker and cell</w:t>
+            </w:r>
+          </w:p>
+          <w:p>
+            <w:pPr>
+              <w:rPr>
+                <w:rFonts w:ascii="Aptos" w:hAnsi="Aptos"/>
+                <w:szCs w:val="24"/>
+                <w:lang w:val="en-US"/>
+              </w:rPr>
+            </w:pPr>
+            <w:r>
+              <w:rPr>
+                <w:rFonts w:ascii="Aptos" w:hAnsi="Aptos"/>
+                <w:szCs w:val="24"/>
+                <w:lang w:val="en-US"/>
+              </w:rPr>
               <w:t xml:space="preserve">- </w:t>
             </w:r>
             <w:r>
@@ -32129,62 +32948,73 @@
                 <w:szCs w:val="24"/>
                 <w:lang w:val="en-US"/>
               </w:rPr>
-              <w:t>voi</w:t>
-            </w:r>
-            <w:r>
-              <w:rPr>
-                <w:rFonts w:ascii="Aptos" w:hAnsi="Aptos"/>
-                <w:szCs w:val="24"/>
-                <w:lang w:val="en-US"/>
-              </w:rPr>
-              <w:t xml:space="preserve">d </w:t>
-            </w:r>
-            <w:r>
-              <w:rPr>
-                <w:rFonts w:ascii="Aptos" w:hAnsi="Aptos"/>
-                <w:szCs w:val="24"/>
-                <w:lang w:val="en-US"/>
-              </w:rPr>
-              <w:t>updateGUIChecklist</w:t>
-            </w:r>
-          </w:p>
-          <w:p>
-            <w:pPr>
-              <w:rPr>
-                <w:rFonts w:ascii="Aptos" w:hAnsi="Aptos"/>
-                <w:szCs w:val="24"/>
-                <w:lang w:val="en-US"/>
-              </w:rPr>
-            </w:pPr>
-            <w:r>
-              <w:rPr>
-                <w:rFonts w:ascii="Aptos" w:hAnsi="Aptos"/>
-                <w:szCs w:val="24"/>
-                <w:lang w:val="en-US"/>
-              </w:rPr>
-              <w:t>(CheckListViewMode checkListViewMode)</w:t>
-            </w:r>
-          </w:p>
-        </w:tc>
-        <w:tc>
-          <w:tcPr>
-            <w:tcW w:w="4393" w:type="dxa"/>
-          </w:tcPr>
-          <w:p>
-            <w:pPr>
-              <w:rPr>
-                <w:rFonts w:ascii="Aptos" w:hAnsi="Aptos"/>
-                <w:szCs w:val="24"/>
-                <w:lang w:val="en-US"/>
-              </w:rPr>
-            </w:pPr>
-            <w:r>
-              <w:rPr>
-                <w:rFonts w:ascii="Aptos" w:hAnsi="Aptos"/>
-                <w:szCs w:val="24"/>
-                <w:lang w:val="en-US"/>
-              </w:rPr>
-              <w:t>Add CheckBox using field from checklist in cardOwner and add to checkListContainer and show closeButton only when checkListViewMode is Edit then update checkListPercentage</w:t>
+              <w:t>handleHideEditDateButto</w:t>
+            </w:r>
+            <w:r>
+              <w:rPr>
+                <w:rFonts w:ascii="Aptos" w:hAnsi="Aptos"/>
+                <w:szCs w:val="24"/>
+                <w:lang w:val="en-US"/>
+              </w:rPr>
+              <w:t>n</w:t>
+            </w:r>
+          </w:p>
+          <w:p>
+            <w:pPr>
+              <w:rPr>
+                <w:rFonts w:ascii="Aptos" w:hAnsi="Aptos"/>
+                <w:szCs w:val="24"/>
+                <w:lang w:val="en-US"/>
+              </w:rPr>
+            </w:pPr>
+            <w:r>
+              <w:rPr>
+                <w:rFonts w:ascii="Aptos" w:hAnsi="Aptos"/>
+                <w:szCs w:val="24"/>
+                <w:lang w:val="en-US"/>
+              </w:rPr>
+              <w:t xml:space="preserve">- </w:t>
+            </w:r>
+            <w:r>
+              <w:rPr>
+                <w:rFonts w:ascii="Aptos" w:hAnsi="Aptos"/>
+                <w:szCs w:val="24"/>
+                <w:lang w:val="en-US"/>
+              </w:rPr>
+              <w:t>handleShowSaveDateButton</w:t>
+            </w:r>
+          </w:p>
+          <w:p>
+            <w:pPr>
+              <w:rPr>
+                <w:rFonts w:ascii="Aptos" w:hAnsi="Aptos"/>
+                <w:szCs w:val="24"/>
+                <w:lang w:val="en-US"/>
+              </w:rPr>
+            </w:pPr>
+            <w:r>
+              <w:rPr>
+                <w:rFonts w:ascii="Aptos" w:hAnsi="Aptos"/>
+                <w:szCs w:val="24"/>
+                <w:lang w:val="en-US"/>
+              </w:rPr>
+              <w:t xml:space="preserve">- </w:t>
+            </w:r>
+            <w:r>
+              <w:rPr>
+                <w:rFonts w:ascii="Aptos" w:hAnsi="Aptos"/>
+                <w:szCs w:val="24"/>
+                <w:lang w:val="en-US"/>
+              </w:rPr>
+              <w:t>handleShowCancelDateButton</w:t>
+            </w:r>
+            <w:r>
+              <w:rPr>
+                <w:rFonts w:ascii="Aptos" w:hAnsi="Aptos"/>
+                <w:szCs w:val="24"/>
+                <w:lang w:val="en-US"/>
+              </w:rPr>
+              <w:t xml:space="preserve"> </w:t>
             </w:r>
           </w:p>
         </w:tc>
@@ -32216,7 +33046,7 @@
                 <w:szCs w:val="24"/>
                 <w:lang w:val="en-US"/>
               </w:rPr>
-              <w:t>void updateGUIMember()</w:t>
+              <w:t>void handleEditDescriptionMode()</w:t>
             </w:r>
           </w:p>
         </w:tc>
@@ -32238,7 +33068,141 @@
                 <w:szCs w:val="24"/>
                 <w:lang w:val="en-US"/>
               </w:rPr>
-              <w:t>If cardOwner is teamCard add member to memberContainer</w:t>
+              <w:t>Set editable of descriptionDetail to true and call</w:t>
+            </w:r>
+          </w:p>
+          <w:p>
+            <w:pPr>
+              <w:rPr>
+                <w:rFonts w:ascii="Aptos" w:hAnsi="Aptos"/>
+                <w:szCs w:val="24"/>
+              </w:rPr>
+            </w:pPr>
+            <w:r>
+              <w:rPr>
+                <w:rFonts w:ascii="Aptos" w:hAnsi="Aptos"/>
+                <w:szCs w:val="24"/>
+                <w:lang w:val="en-US"/>
+              </w:rPr>
+              <w:t xml:space="preserve">- </w:t>
+            </w:r>
+            <w:r>
+              <w:rPr>
+                <w:rFonts w:ascii="Aptos" w:hAnsi="Aptos"/>
+                <w:szCs w:val="24"/>
+              </w:rPr>
+              <w:t>handleHide</w:t>
+            </w:r>
+            <w:r>
+              <w:rPr>
+                <w:rFonts w:ascii="Aptos" w:hAnsi="Aptos"/>
+                <w:szCs w:val="24"/>
+              </w:rPr>
+              <w:t>Edit</w:t>
+            </w:r>
+            <w:r>
+              <w:rPr>
+                <w:rFonts w:ascii="Aptos" w:hAnsi="Aptos"/>
+                <w:szCs w:val="24"/>
+              </w:rPr>
+              <w:t>DescriptionButton</w:t>
+            </w:r>
+          </w:p>
+          <w:p>
+            <w:pPr>
+              <w:rPr>
+                <w:rFonts w:ascii="Aptos" w:hAnsi="Aptos"/>
+                <w:szCs w:val="24"/>
+                <w:lang w:val="en-US"/>
+              </w:rPr>
+            </w:pPr>
+            <w:r>
+              <w:rPr>
+                <w:rFonts w:ascii="Aptos" w:hAnsi="Aptos"/>
+                <w:szCs w:val="24"/>
+                <w:lang w:val="en-US"/>
+              </w:rPr>
+              <w:t xml:space="preserve">- </w:t>
+            </w:r>
+            <w:r>
+              <w:rPr>
+                <w:rFonts w:ascii="Aptos" w:hAnsi="Aptos"/>
+                <w:szCs w:val="24"/>
+                <w:lang w:val="en-US"/>
+              </w:rPr>
+              <w:t>handle</w:t>
+            </w:r>
+            <w:r>
+              <w:rPr>
+                <w:rFonts w:ascii="Aptos" w:hAnsi="Aptos"/>
+                <w:szCs w:val="24"/>
+                <w:lang w:val="en-US"/>
+              </w:rPr>
+              <w:t>Show</w:t>
+            </w:r>
+            <w:r>
+              <w:rPr>
+                <w:rFonts w:ascii="Aptos" w:hAnsi="Aptos"/>
+                <w:szCs w:val="24"/>
+                <w:lang w:val="en-US"/>
+              </w:rPr>
+              <w:t>Save</w:t>
+            </w:r>
+            <w:r>
+              <w:rPr>
+                <w:rFonts w:ascii="Aptos" w:hAnsi="Aptos"/>
+                <w:szCs w:val="24"/>
+                <w:lang w:val="en-US"/>
+              </w:rPr>
+              <w:t>Description</w:t>
+            </w:r>
+            <w:r>
+              <w:rPr>
+                <w:rFonts w:ascii="Aptos" w:hAnsi="Aptos"/>
+                <w:szCs w:val="24"/>
+                <w:lang w:val="en-US"/>
+              </w:rPr>
+              <w:t>Button</w:t>
+            </w:r>
+          </w:p>
+          <w:p>
+            <w:pPr>
+              <w:rPr>
+                <w:rFonts w:ascii="Aptos" w:hAnsi="Aptos"/>
+                <w:szCs w:val="24"/>
+              </w:rPr>
+            </w:pPr>
+            <w:r>
+              <w:rPr>
+                <w:rFonts w:ascii="Aptos" w:hAnsi="Aptos"/>
+                <w:szCs w:val="24"/>
+                <w:lang w:val="en-US"/>
+              </w:rPr>
+              <w:t xml:space="preserve">- </w:t>
+            </w:r>
+            <w:r>
+              <w:rPr>
+                <w:rFonts w:ascii="Aptos" w:hAnsi="Aptos"/>
+                <w:szCs w:val="24"/>
+                <w:lang w:val="en-US"/>
+              </w:rPr>
+              <w:t>handle</w:t>
+            </w:r>
+            <w:r>
+              <w:rPr>
+                <w:rFonts w:ascii="Aptos" w:hAnsi="Aptos"/>
+                <w:szCs w:val="24"/>
+                <w:lang w:val="en-US"/>
+              </w:rPr>
+              <w:t>ShowCancel</w:t>
+            </w:r>
+            <w:r>
+              <w:rPr>
+                <w:rFonts w:ascii="Aptos" w:hAnsi="Aptos"/>
+                <w:szCs w:val="24"/>
+                <w:lang w:val="en-US"/>
+              </w:rPr>
+              <w:t>DescriptionButton</w:t>
             </w:r>
           </w:p>
         </w:tc>
@@ -32270,7 +33234,7 @@
                 <w:szCs w:val="24"/>
                 <w:lang w:val="en-US"/>
               </w:rPr>
-              <w:t>void handleShowEditMemberPopup()</w:t>
+              <w:t>void handleSaveDescription()</w:t>
             </w:r>
           </w:p>
         </w:tc>
@@ -32292,31 +33256,58 @@
                 <w:szCs w:val="24"/>
                 <w:lang w:val="en-US"/>
               </w:rPr>
-              <w:t xml:space="preserve">If cardOwner is teamCard then show </w:t>
-            </w:r>
-            <w:r>
-              <w:rPr>
-                <w:rFonts w:ascii="Aptos" w:hAnsi="Aptos"/>
-                <w:szCs w:val="24"/>
-                <w:lang w:val="en-US"/>
-              </w:rPr>
-              <w:t>the ModalPopupSelect</w:t>
-            </w:r>
-            <w:r>
-              <w:rPr>
-                <w:rFonts w:ascii="Aptos" w:hAnsi="Aptos"/>
-                <w:szCs w:val="24"/>
-                <w:lang w:val="en-US"/>
-              </w:rPr>
-              <w:t>Member</w:t>
-            </w:r>
-            <w:r>
-              <w:rPr>
-                <w:rFonts w:ascii="Aptos" w:hAnsi="Aptos"/>
-                <w:szCs w:val="24"/>
-                <w:lang w:val="en-US"/>
-              </w:rPr>
-              <w:t>UI of this cardOwner</w:t>
+              <w:t>set cardOwner’s description to descriptionDetail’s text, set editable of descriptionDetail to true, updateGUI then call</w:t>
+            </w:r>
+          </w:p>
+          <w:p>
+            <w:pPr>
+              <w:rPr>
+                <w:rFonts w:ascii="Aptos" w:hAnsi="Aptos"/>
+                <w:szCs w:val="24"/>
+                <w:lang w:val="en-US"/>
+              </w:rPr>
+            </w:pPr>
+            <w:r>
+              <w:rPr>
+                <w:rFonts w:ascii="Aptos" w:hAnsi="Aptos"/>
+                <w:szCs w:val="24"/>
+                <w:lang w:val="en-US"/>
+              </w:rPr>
+              <w:t>- handleHideSaveDescriptionButton</w:t>
+            </w:r>
+          </w:p>
+          <w:p>
+            <w:pPr>
+              <w:rPr>
+                <w:rFonts w:ascii="Aptos" w:hAnsi="Aptos"/>
+                <w:szCs w:val="24"/>
+                <w:lang w:val="en-US"/>
+              </w:rPr>
+            </w:pPr>
+            <w:r>
+              <w:rPr>
+                <w:rFonts w:ascii="Aptos" w:hAnsi="Aptos"/>
+                <w:szCs w:val="24"/>
+                <w:lang w:val="en-US"/>
+              </w:rPr>
+              <w:t>- handleHideCancelDescriptionButton</w:t>
+            </w:r>
+          </w:p>
+          <w:p>
+            <w:pPr>
+              <w:rPr>
+                <w:rFonts w:ascii="Aptos" w:hAnsi="Aptos"/>
+                <w:szCs w:val="24"/>
+                <w:lang w:val="en-US"/>
+              </w:rPr>
+            </w:pPr>
+            <w:r>
+              <w:rPr>
+                <w:rFonts w:ascii="Aptos" w:hAnsi="Aptos"/>
+                <w:szCs w:val="24"/>
+                <w:lang w:val="en-US"/>
+              </w:rPr>
+              <w:t>- handleShowEditDescriptionButton</w:t>
             </w:r>
           </w:p>
         </w:tc>
@@ -32340,797 +33331,6 @@
                 <w:szCs w:val="24"/>
                 <w:lang w:val="en-US"/>
               </w:rPr>
-              <w:t xml:space="preserve">- </w:t>
-            </w:r>
-            <w:r>
-              <w:rPr>
-                <w:rFonts w:ascii="Aptos" w:hAnsi="Aptos"/>
-                <w:szCs w:val="24"/>
-                <w:lang w:val="en-US"/>
-              </w:rPr>
-              <w:t>void handleShowEditLabelPopup()</w:t>
-            </w:r>
-          </w:p>
-        </w:tc>
-        <w:tc>
-          <w:tcPr>
-            <w:tcW w:w="4393" w:type="dxa"/>
-          </w:tcPr>
-          <w:p>
-            <w:pPr>
-              <w:rPr>
-                <w:rFonts w:ascii="Aptos" w:hAnsi="Aptos"/>
-                <w:szCs w:val="24"/>
-                <w:lang w:val="en-US"/>
-              </w:rPr>
-            </w:pPr>
-            <w:r>
-              <w:rPr>
-                <w:rFonts w:ascii="Aptos" w:hAnsi="Aptos"/>
-                <w:szCs w:val="24"/>
-                <w:lang w:val="en-US"/>
-              </w:rPr>
-              <w:t xml:space="preserve">If cardOwner is personalCard then show </w:t>
-            </w:r>
-            <w:r>
-              <w:rPr>
-                <w:rFonts w:ascii="Aptos" w:hAnsi="Aptos"/>
-                <w:szCs w:val="24"/>
-                <w:lang w:val="en-US"/>
-              </w:rPr>
-              <w:t>the ModalPopupSelect</w:t>
-            </w:r>
-            <w:r>
-              <w:rPr>
-                <w:rFonts w:ascii="Aptos" w:hAnsi="Aptos"/>
-                <w:szCs w:val="24"/>
-                <w:lang w:val="en-US"/>
-              </w:rPr>
-              <w:t>Label</w:t>
-            </w:r>
-            <w:r>
-              <w:rPr>
-                <w:rFonts w:ascii="Aptos" w:hAnsi="Aptos"/>
-                <w:szCs w:val="24"/>
-                <w:lang w:val="en-US"/>
-              </w:rPr>
-              <w:t>UI of this cardOwner</w:t>
-            </w:r>
-          </w:p>
-        </w:tc>
-      </w:tr>
-      <w:tr>
-        <w:tc>
-          <w:tcPr>
-            <w:tcW w:w="4957" w:type="dxa"/>
-          </w:tcPr>
-          <w:p>
-            <w:pPr>
-              <w:rPr>
-                <w:rFonts w:ascii="Aptos" w:hAnsi="Aptos"/>
-                <w:szCs w:val="24"/>
-                <w:lang w:val="en-US"/>
-              </w:rPr>
-            </w:pPr>
-            <w:r>
-              <w:rPr>
-                <w:rFonts w:ascii="Aptos" w:hAnsi="Aptos"/>
-                <w:szCs w:val="24"/>
-                <w:lang w:val="en-US"/>
-              </w:rPr>
-              <w:t>- void handleSaveDate()</w:t>
-            </w:r>
-          </w:p>
-        </w:tc>
-        <w:tc>
-          <w:tcPr>
-            <w:tcW w:w="4393" w:type="dxa"/>
-          </w:tcPr>
-          <w:p>
-            <w:pPr>
-              <w:rPr>
-                <w:rFonts w:ascii="Aptos" w:hAnsi="Aptos"/>
-                <w:szCs w:val="24"/>
-              </w:rPr>
-            </w:pPr>
-            <w:r>
-              <w:rPr>
-                <w:rFonts w:ascii="Aptos" w:hAnsi="Aptos"/>
-                <w:szCs w:val="24"/>
-                <w:lang w:val="en-US"/>
-              </w:rPr>
-              <w:t xml:space="preserve">Set cardOwner’s date using value from datePicker and updateGUI </w:t>
-            </w:r>
-            <w:r>
-              <w:rPr>
-                <w:rFonts w:ascii="Aptos" w:hAnsi="Aptos"/>
-                <w:szCs w:val="24"/>
-              </w:rPr>
-              <w:t xml:space="preserve">objects that use this data then call </w:t>
-            </w:r>
-          </w:p>
-          <w:p>
-            <w:pPr>
-              <w:rPr>
-                <w:rFonts w:ascii="Aptos" w:hAnsi="Aptos"/>
-                <w:szCs w:val="24"/>
-              </w:rPr>
-            </w:pPr>
-            <w:r>
-              <w:rPr>
-                <w:rFonts w:ascii="Aptos" w:hAnsi="Aptos"/>
-                <w:szCs w:val="24"/>
-              </w:rPr>
-              <w:t xml:space="preserve">- </w:t>
-            </w:r>
-            <w:r>
-              <w:rPr>
-                <w:rFonts w:ascii="Aptos" w:hAnsi="Aptos"/>
-                <w:szCs w:val="24"/>
-              </w:rPr>
-              <w:t>handleHideSaveDescriptionButton</w:t>
-            </w:r>
-          </w:p>
-          <w:p>
-            <w:pPr>
-              <w:rPr>
-                <w:rFonts w:ascii="Aptos" w:hAnsi="Aptos"/>
-                <w:szCs w:val="24"/>
-                <w:lang w:val="en-US"/>
-              </w:rPr>
-            </w:pPr>
-            <w:r>
-              <w:rPr>
-                <w:rFonts w:ascii="Aptos" w:hAnsi="Aptos"/>
-                <w:szCs w:val="24"/>
-                <w:lang w:val="en-US"/>
-              </w:rPr>
-              <w:t xml:space="preserve">- </w:t>
-            </w:r>
-            <w:r>
-              <w:rPr>
-                <w:rFonts w:ascii="Aptos" w:hAnsi="Aptos"/>
-                <w:szCs w:val="24"/>
-                <w:lang w:val="en-US"/>
-              </w:rPr>
-              <w:t>handleHideSaveDateButton</w:t>
-            </w:r>
-            <w:r>
-              <w:rPr>
-                <w:rFonts w:ascii="Aptos" w:hAnsi="Aptos"/>
-                <w:szCs w:val="24"/>
-                <w:lang w:val="en-US"/>
-              </w:rPr>
-              <w:t xml:space="preserve"> </w:t>
-            </w:r>
-          </w:p>
-          <w:p>
-            <w:pPr>
-              <w:rPr>
-                <w:rFonts w:ascii="Aptos" w:hAnsi="Aptos"/>
-                <w:szCs w:val="24"/>
-                <w:lang w:val="en-US"/>
-              </w:rPr>
-            </w:pPr>
-            <w:r>
-              <w:rPr>
-                <w:rFonts w:ascii="Aptos" w:hAnsi="Aptos"/>
-                <w:szCs w:val="24"/>
-                <w:lang w:val="en-US"/>
-              </w:rPr>
-              <w:t xml:space="preserve">- </w:t>
-            </w:r>
-            <w:r>
-              <w:rPr>
-                <w:rFonts w:ascii="Aptos" w:hAnsi="Aptos"/>
-                <w:szCs w:val="24"/>
-                <w:lang w:val="en-US"/>
-              </w:rPr>
-              <w:t>handle</w:t>
-            </w:r>
-            <w:r>
-              <w:rPr>
-                <w:rFonts w:ascii="Aptos" w:hAnsi="Aptos"/>
-                <w:szCs w:val="24"/>
-                <w:lang w:val="en-US"/>
-              </w:rPr>
-              <w:t>Show</w:t>
-            </w:r>
-            <w:r>
-              <w:rPr>
-                <w:rFonts w:ascii="Aptos" w:hAnsi="Aptos"/>
-                <w:szCs w:val="24"/>
-                <w:lang w:val="en-US"/>
-              </w:rPr>
-              <w:t>EditDescriptionButton</w:t>
-            </w:r>
-          </w:p>
-        </w:tc>
-      </w:tr>
-      <w:tr>
-        <w:tc>
-          <w:tcPr>
-            <w:tcW w:w="4957" w:type="dxa"/>
-          </w:tcPr>
-          <w:p>
-            <w:pPr>
-              <w:rPr>
-                <w:rFonts w:ascii="Aptos" w:hAnsi="Aptos"/>
-                <w:szCs w:val="24"/>
-                <w:lang w:val="en-US"/>
-              </w:rPr>
-            </w:pPr>
-            <w:r>
-              <w:rPr>
-                <w:rFonts w:ascii="Aptos" w:hAnsi="Aptos"/>
-                <w:szCs w:val="24"/>
-                <w:lang w:val="en-US"/>
-              </w:rPr>
-              <w:t>- void handleCancelEditDateMode()</w:t>
-            </w:r>
-          </w:p>
-        </w:tc>
-        <w:tc>
-          <w:tcPr>
-            <w:tcW w:w="4393" w:type="dxa"/>
-          </w:tcPr>
-          <w:p>
-            <w:pPr>
-              <w:rPr>
-                <w:rFonts w:ascii="Aptos" w:hAnsi="Aptos"/>
-                <w:szCs w:val="24"/>
-                <w:lang w:val="en-US"/>
-              </w:rPr>
-            </w:pPr>
-            <w:r>
-              <w:rPr>
-                <w:rFonts w:ascii="Aptos" w:hAnsi="Aptos"/>
-                <w:szCs w:val="24"/>
-                <w:lang w:val="en-US"/>
-              </w:rPr>
-              <w:t xml:space="preserve">Set editable of descriptionDetail to false then updateGUI and call </w:t>
-            </w:r>
-          </w:p>
-          <w:p>
-            <w:pPr>
-              <w:rPr>
-                <w:rFonts w:ascii="Aptos" w:hAnsi="Aptos"/>
-                <w:szCs w:val="24"/>
-              </w:rPr>
-            </w:pPr>
-            <w:r>
-              <w:rPr>
-                <w:rFonts w:ascii="Aptos" w:hAnsi="Aptos"/>
-                <w:szCs w:val="24"/>
-                <w:lang w:val="en-US"/>
-              </w:rPr>
-              <w:t xml:space="preserve">- </w:t>
-            </w:r>
-            <w:r>
-              <w:rPr>
-                <w:rFonts w:ascii="Aptos" w:hAnsi="Aptos"/>
-                <w:szCs w:val="24"/>
-              </w:rPr>
-              <w:t>handleHideSaveDescriptionButton</w:t>
-            </w:r>
-          </w:p>
-          <w:p>
-            <w:pPr>
-              <w:rPr>
-                <w:rFonts w:ascii="Aptos" w:hAnsi="Aptos"/>
-                <w:szCs w:val="24"/>
-                <w:lang w:val="en-US"/>
-              </w:rPr>
-            </w:pPr>
-            <w:r>
-              <w:rPr>
-                <w:rFonts w:ascii="Aptos" w:hAnsi="Aptos"/>
-                <w:szCs w:val="24"/>
-              </w:rPr>
-              <w:t xml:space="preserve">- </w:t>
-            </w:r>
-            <w:r>
-              <w:rPr>
-                <w:rFonts w:ascii="Aptos" w:hAnsi="Aptos"/>
-                <w:szCs w:val="24"/>
-                <w:lang w:val="en-US"/>
-              </w:rPr>
-              <w:t>handleHideSaveDateButton</w:t>
-            </w:r>
-          </w:p>
-          <w:p>
-            <w:pPr>
-              <w:rPr>
-                <w:rFonts w:ascii="Aptos" w:hAnsi="Aptos"/>
-                <w:szCs w:val="24"/>
-                <w:lang w:val="en-US"/>
-              </w:rPr>
-            </w:pPr>
-            <w:r>
-              <w:rPr>
-                <w:rFonts w:ascii="Aptos" w:hAnsi="Aptos"/>
-                <w:szCs w:val="24"/>
-                <w:lang w:val="en-US"/>
-              </w:rPr>
-              <w:t xml:space="preserve">- </w:t>
-            </w:r>
-            <w:r>
-              <w:rPr>
-                <w:rFonts w:ascii="Aptos" w:hAnsi="Aptos"/>
-                <w:szCs w:val="24"/>
-                <w:lang w:val="en-US"/>
-              </w:rPr>
-              <w:t>handle</w:t>
-            </w:r>
-            <w:r>
-              <w:rPr>
-                <w:rFonts w:ascii="Aptos" w:hAnsi="Aptos"/>
-                <w:szCs w:val="24"/>
-                <w:lang w:val="en-US"/>
-              </w:rPr>
-              <w:t>Show</w:t>
-            </w:r>
-            <w:r>
-              <w:rPr>
-                <w:rFonts w:ascii="Aptos" w:hAnsi="Aptos"/>
-                <w:szCs w:val="24"/>
-                <w:lang w:val="en-US"/>
-              </w:rPr>
-              <w:t>EditDescriptionButton</w:t>
-            </w:r>
-          </w:p>
-        </w:tc>
-      </w:tr>
-      <w:tr>
-        <w:tc>
-          <w:tcPr>
-            <w:tcW w:w="4957" w:type="dxa"/>
-          </w:tcPr>
-          <w:p>
-            <w:pPr>
-              <w:rPr>
-                <w:rFonts w:ascii="Aptos" w:hAnsi="Aptos"/>
-                <w:szCs w:val="24"/>
-                <w:lang w:val="en-US"/>
-              </w:rPr>
-            </w:pPr>
-            <w:r>
-              <w:rPr>
-                <w:rFonts w:ascii="Aptos" w:hAnsi="Aptos"/>
-                <w:szCs w:val="24"/>
-                <w:lang w:val="en-US"/>
-              </w:rPr>
-              <w:t>- void handleEditDate()</w:t>
-            </w:r>
-          </w:p>
-        </w:tc>
-        <w:tc>
-          <w:tcPr>
-            <w:tcW w:w="4393" w:type="dxa"/>
-          </w:tcPr>
-          <w:p>
-            <w:pPr>
-              <w:rPr>
-                <w:rFonts w:ascii="Aptos" w:hAnsi="Aptos"/>
-                <w:szCs w:val="24"/>
-                <w:lang w:val="en-US"/>
-              </w:rPr>
-            </w:pPr>
-            <w:r>
-              <w:rPr>
-                <w:rFonts w:ascii="Aptos" w:hAnsi="Aptos"/>
-                <w:szCs w:val="24"/>
-                <w:lang w:val="en-US"/>
-              </w:rPr>
-              <w:t>Disable datePicker and cell</w:t>
-            </w:r>
-          </w:p>
-          <w:p>
-            <w:pPr>
-              <w:rPr>
-                <w:rFonts w:ascii="Aptos" w:hAnsi="Aptos"/>
-                <w:szCs w:val="24"/>
-                <w:lang w:val="en-US"/>
-              </w:rPr>
-            </w:pPr>
-            <w:r>
-              <w:rPr>
-                <w:rFonts w:ascii="Aptos" w:hAnsi="Aptos"/>
-                <w:szCs w:val="24"/>
-                <w:lang w:val="en-US"/>
-              </w:rPr>
-              <w:t xml:space="preserve">- </w:t>
-            </w:r>
-            <w:r>
-              <w:rPr>
-                <w:rFonts w:ascii="Aptos" w:hAnsi="Aptos"/>
-                <w:szCs w:val="24"/>
-                <w:lang w:val="en-US"/>
-              </w:rPr>
-              <w:t>handleHideEditDateButto</w:t>
-            </w:r>
-            <w:r>
-              <w:rPr>
-                <w:rFonts w:ascii="Aptos" w:hAnsi="Aptos"/>
-                <w:szCs w:val="24"/>
-                <w:lang w:val="en-US"/>
-              </w:rPr>
-              <w:t>n</w:t>
-            </w:r>
-          </w:p>
-          <w:p>
-            <w:pPr>
-              <w:rPr>
-                <w:rFonts w:ascii="Aptos" w:hAnsi="Aptos"/>
-                <w:szCs w:val="24"/>
-                <w:lang w:val="en-US"/>
-              </w:rPr>
-            </w:pPr>
-            <w:r>
-              <w:rPr>
-                <w:rFonts w:ascii="Aptos" w:hAnsi="Aptos"/>
-                <w:szCs w:val="24"/>
-                <w:lang w:val="en-US"/>
-              </w:rPr>
-              <w:t xml:space="preserve">- </w:t>
-            </w:r>
-            <w:r>
-              <w:rPr>
-                <w:rFonts w:ascii="Aptos" w:hAnsi="Aptos"/>
-                <w:szCs w:val="24"/>
-                <w:lang w:val="en-US"/>
-              </w:rPr>
-              <w:t>handleShowSaveDateButton</w:t>
-            </w:r>
-          </w:p>
-          <w:p>
-            <w:pPr>
-              <w:rPr>
-                <w:rFonts w:ascii="Aptos" w:hAnsi="Aptos"/>
-                <w:szCs w:val="24"/>
-                <w:lang w:val="en-US"/>
-              </w:rPr>
-            </w:pPr>
-            <w:r>
-              <w:rPr>
-                <w:rFonts w:ascii="Aptos" w:hAnsi="Aptos"/>
-                <w:szCs w:val="24"/>
-                <w:lang w:val="en-US"/>
-              </w:rPr>
-              <w:t xml:space="preserve">- </w:t>
-            </w:r>
-            <w:r>
-              <w:rPr>
-                <w:rFonts w:ascii="Aptos" w:hAnsi="Aptos"/>
-                <w:szCs w:val="24"/>
-                <w:lang w:val="en-US"/>
-              </w:rPr>
-              <w:t>handleShowCancelDateButton</w:t>
-            </w:r>
-            <w:r>
-              <w:rPr>
-                <w:rFonts w:ascii="Aptos" w:hAnsi="Aptos"/>
-                <w:szCs w:val="24"/>
-                <w:lang w:val="en-US"/>
-              </w:rPr>
-              <w:t xml:space="preserve"> </w:t>
-            </w:r>
-          </w:p>
-        </w:tc>
-      </w:tr>
-      <w:tr>
-        <w:tc>
-          <w:tcPr>
-            <w:tcW w:w="4957" w:type="dxa"/>
-          </w:tcPr>
-          <w:p>
-            <w:pPr>
-              <w:rPr>
-                <w:rFonts w:ascii="Aptos" w:hAnsi="Aptos"/>
-                <w:szCs w:val="24"/>
-                <w:lang w:val="en-US"/>
-              </w:rPr>
-            </w:pPr>
-            <w:r>
-              <w:rPr>
-                <w:rFonts w:ascii="Aptos" w:hAnsi="Aptos"/>
-                <w:szCs w:val="24"/>
-                <w:lang w:val="en-US"/>
-              </w:rPr>
-              <w:t xml:space="preserve">- </w:t>
-            </w:r>
-            <w:r>
-              <w:rPr>
-                <w:rFonts w:ascii="Aptos" w:hAnsi="Aptos"/>
-                <w:szCs w:val="24"/>
-                <w:lang w:val="en-US"/>
-              </w:rPr>
-              <w:t>void handleEditDescriptionMode()</w:t>
-            </w:r>
-          </w:p>
-        </w:tc>
-        <w:tc>
-          <w:tcPr>
-            <w:tcW w:w="4393" w:type="dxa"/>
-          </w:tcPr>
-          <w:p>
-            <w:pPr>
-              <w:rPr>
-                <w:rFonts w:ascii="Aptos" w:hAnsi="Aptos"/>
-                <w:szCs w:val="24"/>
-                <w:lang w:val="en-US"/>
-              </w:rPr>
-            </w:pPr>
-            <w:r>
-              <w:rPr>
-                <w:rFonts w:ascii="Aptos" w:hAnsi="Aptos"/>
-                <w:szCs w:val="24"/>
-                <w:lang w:val="en-US"/>
-              </w:rPr>
-              <w:t>Set editable of descriptionDetail to true and call</w:t>
-            </w:r>
-          </w:p>
-          <w:p>
-            <w:pPr>
-              <w:rPr>
-                <w:rFonts w:ascii="Aptos" w:hAnsi="Aptos"/>
-                <w:szCs w:val="24"/>
-              </w:rPr>
-            </w:pPr>
-            <w:r>
-              <w:rPr>
-                <w:rFonts w:ascii="Aptos" w:hAnsi="Aptos"/>
-                <w:szCs w:val="24"/>
-                <w:lang w:val="en-US"/>
-              </w:rPr>
-              <w:t xml:space="preserve">- </w:t>
-            </w:r>
-            <w:r>
-              <w:rPr>
-                <w:rFonts w:ascii="Aptos" w:hAnsi="Aptos"/>
-                <w:szCs w:val="24"/>
-              </w:rPr>
-              <w:t>handleHide</w:t>
-            </w:r>
-            <w:r>
-              <w:rPr>
-                <w:rFonts w:ascii="Aptos" w:hAnsi="Aptos"/>
-                <w:szCs w:val="24"/>
-              </w:rPr>
-              <w:t>Edit</w:t>
-            </w:r>
-            <w:r>
-              <w:rPr>
-                <w:rFonts w:ascii="Aptos" w:hAnsi="Aptos"/>
-                <w:szCs w:val="24"/>
-              </w:rPr>
-              <w:t>DescriptionButton</w:t>
-            </w:r>
-          </w:p>
-          <w:p>
-            <w:pPr>
-              <w:rPr>
-                <w:rFonts w:ascii="Aptos" w:hAnsi="Aptos"/>
-                <w:szCs w:val="24"/>
-                <w:lang w:val="en-US"/>
-              </w:rPr>
-            </w:pPr>
-            <w:r>
-              <w:rPr>
-                <w:rFonts w:ascii="Aptos" w:hAnsi="Aptos"/>
-                <w:szCs w:val="24"/>
-                <w:lang w:val="en-US"/>
-              </w:rPr>
-              <w:t xml:space="preserve">- </w:t>
-            </w:r>
-            <w:r>
-              <w:rPr>
-                <w:rFonts w:ascii="Aptos" w:hAnsi="Aptos"/>
-                <w:szCs w:val="24"/>
-                <w:lang w:val="en-US"/>
-              </w:rPr>
-              <w:t>handle</w:t>
-            </w:r>
-            <w:r>
-              <w:rPr>
-                <w:rFonts w:ascii="Aptos" w:hAnsi="Aptos"/>
-                <w:szCs w:val="24"/>
-                <w:lang w:val="en-US"/>
-              </w:rPr>
-              <w:t>Show</w:t>
-            </w:r>
-            <w:r>
-              <w:rPr>
-                <w:rFonts w:ascii="Aptos" w:hAnsi="Aptos"/>
-                <w:szCs w:val="24"/>
-                <w:lang w:val="en-US"/>
-              </w:rPr>
-              <w:t>Save</w:t>
-            </w:r>
-            <w:r>
-              <w:rPr>
-                <w:rFonts w:ascii="Aptos" w:hAnsi="Aptos"/>
-                <w:szCs w:val="24"/>
-                <w:lang w:val="en-US"/>
-              </w:rPr>
-              <w:t>Description</w:t>
-            </w:r>
-            <w:r>
-              <w:rPr>
-                <w:rFonts w:ascii="Aptos" w:hAnsi="Aptos"/>
-                <w:szCs w:val="24"/>
-                <w:lang w:val="en-US"/>
-              </w:rPr>
-              <w:t>Button</w:t>
-            </w:r>
-          </w:p>
-          <w:p>
-            <w:pPr>
-              <w:rPr>
-                <w:rFonts w:ascii="Aptos" w:hAnsi="Aptos"/>
-                <w:szCs w:val="24"/>
-              </w:rPr>
-            </w:pPr>
-            <w:r>
-              <w:rPr>
-                <w:rFonts w:ascii="Aptos" w:hAnsi="Aptos"/>
-                <w:szCs w:val="24"/>
-                <w:lang w:val="en-US"/>
-              </w:rPr>
-              <w:t xml:space="preserve">- </w:t>
-            </w:r>
-            <w:r>
-              <w:rPr>
-                <w:rFonts w:ascii="Aptos" w:hAnsi="Aptos"/>
-                <w:szCs w:val="24"/>
-                <w:lang w:val="en-US"/>
-              </w:rPr>
-              <w:t>handle</w:t>
-            </w:r>
-            <w:r>
-              <w:rPr>
-                <w:rFonts w:ascii="Aptos" w:hAnsi="Aptos"/>
-                <w:szCs w:val="24"/>
-                <w:lang w:val="en-US"/>
-              </w:rPr>
-              <w:t>ShowCancel</w:t>
-            </w:r>
-            <w:r>
-              <w:rPr>
-                <w:rFonts w:ascii="Aptos" w:hAnsi="Aptos"/>
-                <w:szCs w:val="24"/>
-                <w:lang w:val="en-US"/>
-              </w:rPr>
-              <w:t>DescriptionButton</w:t>
-            </w:r>
-          </w:p>
-        </w:tc>
-      </w:tr>
-      <w:tr>
-        <w:tc>
-          <w:tcPr>
-            <w:tcW w:w="4957" w:type="dxa"/>
-          </w:tcPr>
-          <w:p>
-            <w:pPr>
-              <w:rPr>
-                <w:rFonts w:ascii="Aptos" w:hAnsi="Aptos"/>
-                <w:szCs w:val="24"/>
-                <w:lang w:val="en-US"/>
-              </w:rPr>
-            </w:pPr>
-            <w:r>
-              <w:rPr>
-                <w:rFonts w:ascii="Aptos" w:hAnsi="Aptos"/>
-                <w:szCs w:val="24"/>
-                <w:lang w:val="en-US"/>
-              </w:rPr>
-              <w:t xml:space="preserve">- </w:t>
-            </w:r>
-            <w:r>
-              <w:rPr>
-                <w:rFonts w:ascii="Aptos" w:hAnsi="Aptos"/>
-                <w:szCs w:val="24"/>
-                <w:lang w:val="en-US"/>
-              </w:rPr>
-              <w:t>void handleSaveDescription()</w:t>
-            </w:r>
-          </w:p>
-        </w:tc>
-        <w:tc>
-          <w:tcPr>
-            <w:tcW w:w="4393" w:type="dxa"/>
-          </w:tcPr>
-          <w:p>
-            <w:pPr>
-              <w:rPr>
-                <w:rFonts w:ascii="Aptos" w:hAnsi="Aptos"/>
-                <w:szCs w:val="24"/>
-                <w:lang w:val="en-US"/>
-              </w:rPr>
-            </w:pPr>
-            <w:r>
-              <w:rPr>
-                <w:rFonts w:ascii="Aptos" w:hAnsi="Aptos"/>
-                <w:szCs w:val="24"/>
-                <w:lang w:val="en-US"/>
-              </w:rPr>
-              <w:t>set cardOwner’s description to descriptionDetail’s text, set editable of descriptionDetail to true, updateGUI then call</w:t>
-            </w:r>
-          </w:p>
-          <w:p>
-            <w:pPr>
-              <w:rPr>
-                <w:rFonts w:ascii="Aptos" w:hAnsi="Aptos"/>
-                <w:szCs w:val="24"/>
-                <w:lang w:val="en-US"/>
-              </w:rPr>
-            </w:pPr>
-            <w:r>
-              <w:rPr>
-                <w:rFonts w:ascii="Aptos" w:hAnsi="Aptos"/>
-                <w:szCs w:val="24"/>
-                <w:lang w:val="en-US"/>
-              </w:rPr>
-              <w:t>- handleHideSaveDescriptionButton</w:t>
-            </w:r>
-          </w:p>
-          <w:p>
-            <w:pPr>
-              <w:rPr>
-                <w:rFonts w:ascii="Aptos" w:hAnsi="Aptos"/>
-                <w:szCs w:val="24"/>
-                <w:lang w:val="en-US"/>
-              </w:rPr>
-            </w:pPr>
-            <w:r>
-              <w:rPr>
-                <w:rFonts w:ascii="Aptos" w:hAnsi="Aptos"/>
-                <w:szCs w:val="24"/>
-                <w:lang w:val="en-US"/>
-              </w:rPr>
-              <w:t>- handleHideCancelDescriptionButton</w:t>
-            </w:r>
-          </w:p>
-          <w:p>
-            <w:pPr>
-              <w:rPr>
-                <w:rFonts w:ascii="Aptos" w:hAnsi="Aptos"/>
-                <w:szCs w:val="24"/>
-                <w:lang w:val="en-US"/>
-              </w:rPr>
-            </w:pPr>
-            <w:r>
-              <w:rPr>
-                <w:rFonts w:ascii="Aptos" w:hAnsi="Aptos"/>
-                <w:szCs w:val="24"/>
-                <w:lang w:val="en-US"/>
-              </w:rPr>
-              <w:t>- handleShowEditDescriptionButton</w:t>
-            </w:r>
-          </w:p>
-        </w:tc>
-      </w:tr>
-      <w:tr>
-        <w:tc>
-          <w:tcPr>
-            <w:tcW w:w="4957" w:type="dxa"/>
-          </w:tcPr>
-          <w:p>
-            <w:pPr>
-              <w:rPr>
-                <w:rFonts w:ascii="Aptos" w:hAnsi="Aptos"/>
-                <w:szCs w:val="24"/>
-                <w:lang w:val="en-US"/>
-              </w:rPr>
-            </w:pPr>
-            <w:r>
-              <w:rPr>
-                <w:rFonts w:ascii="Aptos" w:hAnsi="Aptos"/>
-                <w:szCs w:val="24"/>
-                <w:lang w:val="en-US"/>
-              </w:rPr>
-              <w:lastRenderedPageBreak/>
               <w:t xml:space="preserve">- </w:t>
             </w:r>
             <w:r>
@@ -34023,6 +34223,7 @@
                 <w:szCs w:val="24"/>
                 <w:lang w:val="en-US"/>
               </w:rPr>
+              <w:lastRenderedPageBreak/>
               <w:t xml:space="preserve">- </w:t>
             </w:r>
             <w:r>
@@ -34743,7 +34944,6 @@
                 <w:szCs w:val="24"/>
                 <w:lang w:val="en-US"/>
               </w:rPr>
-              <w:lastRenderedPageBreak/>
               <w:t>- @FXML ComboBox&lt;String&gt; roleNewMemberBox</w:t>
             </w:r>
           </w:p>
@@ -35782,6 +35982,7 @@
                 <w:rFonts w:ascii="Aptos" w:hAnsi="Aptos"/>
                 <w:szCs w:val="24"/>
               </w:rPr>
+              <w:lastRenderedPageBreak/>
               <w:t xml:space="preserve">getters and setters for </w:t>
             </w:r>
             <w:r>
@@ -36345,7 +36546,6 @@
                 <w:szCs w:val="24"/>
                 <w:lang w:val="en-US"/>
               </w:rPr>
-              <w:lastRenderedPageBreak/>
               <w:t>- @FXML Text warningLabelRole</w:t>
             </w:r>
           </w:p>
@@ -37189,6 +37389,7 @@
           <w:szCs w:val="28"/>
           <w:lang w:val="en-US"/>
         </w:rPr>
+        <w:lastRenderedPageBreak/>
         <w:t>4.14.1 Fields</w:t>
       </w:r>
     </w:p>
@@ -37621,7 +37822,6 @@
                 <w:rFonts w:ascii="Aptos" w:hAnsi="Aptos"/>
                 <w:szCs w:val="24"/>
               </w:rPr>
-              <w:lastRenderedPageBreak/>
               <w:t xml:space="preserve">+ </w:t>
             </w:r>
             <w:r>
@@ -38358,6 +38558,7 @@
                 <w:rFonts w:ascii="Aptos" w:hAnsi="Aptos"/>
                 <w:szCs w:val="24"/>
               </w:rPr>
+              <w:lastRenderedPageBreak/>
               <w:t xml:space="preserve">+ </w:t>
             </w:r>
             <w:r>
@@ -38653,7 +38854,6 @@
                 <w:rFonts w:ascii="Aptos" w:hAnsi="Aptos"/>
                 <w:szCs w:val="24"/>
               </w:rPr>
-              <w:lastRenderedPageBreak/>
               <w:t>- int taskFieldOpening</w:t>
             </w:r>
           </w:p>

</xml_diff>